<commit_message>
FCT: Stockage Local (sessionStorage)
</commit_message>
<xml_diff>
--- a/4204W6_labo4.docx
+++ b/4204W6_labo4.docx
@@ -44,6 +44,9 @@
       </w:r>
       <w:r>
         <w:t xml:space="preserve"> interna</w:t>
+      </w:r>
+      <w:r>
+        <w:t>tiona</w:t>
       </w:r>
       <w:r>
         <w:t>lisa</w:t>
@@ -816,7 +819,6 @@
         <w:t xml:space="preserve"> la variable de classe </w:t>
       </w:r>
       <w:proofErr w:type="spellStart"/>
-      <w:proofErr w:type="gramStart"/>
       <w:r>
         <w:rPr>
           <w:b/>
@@ -826,7 +828,6 @@
         <w:t>this.profile</w:t>
       </w:r>
       <w:proofErr w:type="spellEnd"/>
-      <w:proofErr w:type="gramEnd"/>
       <w:r>
         <w:rPr>
           <w:color w:val="4C7AE0"/>
@@ -1134,23 +1135,13 @@
         <w:t xml:space="preserve"> </w:t>
       </w:r>
       <w:proofErr w:type="spellStart"/>
-      <w:proofErr w:type="gramStart"/>
-      <w:r>
-        <w:rPr>
-          <w:b/>
-          <w:bCs/>
-          <w:color w:val="4C7AE0"/>
-        </w:rPr>
-        <w:t>app.module</w:t>
-      </w:r>
-      <w:proofErr w:type="gramEnd"/>
-      <w:r>
-        <w:rPr>
-          <w:b/>
-          <w:bCs/>
-          <w:color w:val="4C7AE0"/>
-        </w:rPr>
-        <w:t>.ts</w:t>
+      <w:r>
+        <w:rPr>
+          <w:b/>
+          <w:bCs/>
+          <w:color w:val="4C7AE0"/>
+        </w:rPr>
+        <w:t>app.module.ts</w:t>
       </w:r>
       <w:proofErr w:type="spellEnd"/>
       <w:r>
@@ -1228,15 +1219,7 @@
         <w:t>Étiqueter les contenus internationalisés.</w:t>
       </w:r>
       <w:r>
-        <w:t xml:space="preserve"> Attention ! Si jamais le contenu d’un élément est </w:t>
-      </w:r>
-      <w:proofErr w:type="gramStart"/>
-      <w:r>
-        <w:t>composé</w:t>
-      </w:r>
-      <w:proofErr w:type="gramEnd"/>
-      <w:r>
-        <w:t xml:space="preserve"> de texte à internationalisé ET d’une variable de classe du composant à afficher… glisser un ou l’autre dans un &lt;</w:t>
+        <w:t xml:space="preserve"> Attention ! Si jamais le contenu d’un élément est composé de texte à internationalisé ET d’une variable de classe du composant à afficher… glisser un ou l’autre dans un &lt;</w:t>
       </w:r>
       <w:proofErr w:type="spellStart"/>
       <w:r>
@@ -1482,16 +1465,8 @@
         <w:rPr>
           <w:lang w:val="en-CA"/>
         </w:rPr>
-        <w:t xml:space="preserve">Your </w:t>
-      </w:r>
-      <w:proofErr w:type="gramStart"/>
-      <w:r>
-        <w:rPr>
-          <w:lang w:val="en-CA"/>
-        </w:rPr>
-        <w:t>money :</w:t>
-      </w:r>
-      <w:proofErr w:type="gramEnd"/>
+        <w:t>Your money :</w:t>
+      </w:r>
     </w:p>
     <w:p>
       <w:pPr>

</xml_diff>